<commit_message>
no facebook and solved bscrypt
</commit_message>
<xml_diff>
--- a/60181645안선영.docx
+++ b/60181645안선영.docx
@@ -248,25 +248,7 @@
                 <w:kern w:val="18"/>
                 <w:sz w:val="18"/>
               </w:rPr>
-              <w:t xml:space="preserve">4. 나는 보고서 및 논문을 대신하여 작성하도록 청탁하지도 </w:t>
-            </w:r>
-            <w:proofErr w:type="spellStart"/>
-            <w:r>
-              <w:rPr>
-                <w:rFonts w:asciiTheme="majorHAnsi" w:eastAsiaTheme="majorHAnsi" w:hAnsiTheme="majorHAnsi"/>
-                <w:kern w:val="18"/>
-                <w:sz w:val="18"/>
-              </w:rPr>
-              <w:t>청탁받지도</w:t>
-            </w:r>
-            <w:proofErr w:type="spellEnd"/>
-            <w:r>
-              <w:rPr>
-                <w:rFonts w:asciiTheme="majorHAnsi" w:eastAsiaTheme="majorHAnsi" w:hAnsiTheme="majorHAnsi"/>
-                <w:kern w:val="18"/>
-                <w:sz w:val="18"/>
-              </w:rPr>
-              <w:t xml:space="preserve"> 않겠습니다.</w:t>
+              <w:t>4. 나는 보고서 및 논문을 대신하여 작성하도록 청탁하지도 청탁받지도 않겠습니다.</w:t>
             </w:r>
           </w:p>
           <w:p>
@@ -364,91 +346,32 @@
                 <w:rFonts w:asciiTheme="majorHAnsi" w:eastAsiaTheme="majorHAnsi" w:hAnsiTheme="majorHAnsi"/>
                 <w:sz w:val="24"/>
               </w:rPr>
-              <w:t xml:space="preserve">     학    </w:t>
-            </w:r>
-            <w:proofErr w:type="gramStart"/>
-            <w:r>
-              <w:rPr>
-                <w:rFonts w:asciiTheme="majorHAnsi" w:eastAsiaTheme="majorHAnsi" w:hAnsiTheme="majorHAnsi"/>
-                <w:sz w:val="24"/>
-              </w:rPr>
-              <w:t>과 :</w:t>
-            </w:r>
-            <w:proofErr w:type="gramEnd"/>
-            <w:r>
-              <w:rPr>
-                <w:rFonts w:asciiTheme="majorHAnsi" w:eastAsiaTheme="majorHAnsi" w:hAnsiTheme="majorHAnsi"/>
-                <w:sz w:val="24"/>
-              </w:rPr>
-              <w:t xml:space="preserve"> </w:t>
-            </w:r>
-            <w:proofErr w:type="spellStart"/>
-            <w:r>
-              <w:rPr>
-                <w:rFonts w:asciiTheme="majorHAnsi" w:eastAsiaTheme="majorHAnsi" w:hAnsiTheme="majorHAnsi"/>
-                <w:sz w:val="24"/>
-              </w:rPr>
-              <w:t>융합소프트웨어학부</w:t>
-            </w:r>
-            <w:proofErr w:type="spellEnd"/>
-            <w:r>
-              <w:rPr>
-                <w:rFonts w:asciiTheme="majorHAnsi" w:eastAsiaTheme="majorHAnsi" w:hAnsiTheme="majorHAnsi"/>
-                <w:sz w:val="24"/>
-              </w:rPr>
-              <w:t xml:space="preserve"> </w:t>
-            </w:r>
-            <w:proofErr w:type="spellStart"/>
-            <w:r>
-              <w:rPr>
-                <w:rFonts w:asciiTheme="majorHAnsi" w:eastAsiaTheme="majorHAnsi" w:hAnsiTheme="majorHAnsi"/>
-                <w:sz w:val="24"/>
-              </w:rPr>
-              <w:t>데이터테크놀로지</w:t>
-            </w:r>
-            <w:proofErr w:type="spellEnd"/>
+              <w:t xml:space="preserve">     학    과 : 융합소프트웨어학부 데이터테크놀로지</w:t>
+            </w:r>
           </w:p>
           <w:p>
             <w:pPr>
               <w:pStyle w:val="a3"/>
               <w:ind w:left="800"/>
               <w:rPr>
+                <w:rFonts w:asciiTheme="majorHAnsi" w:eastAsiaTheme="majorHAnsi" w:hAnsiTheme="majorHAnsi"/>
+                <w:sz w:val="24"/>
+              </w:rPr>
+            </w:pPr>
+            <w:r>
+              <w:rPr>
+                <w:rFonts w:asciiTheme="majorHAnsi" w:eastAsiaTheme="majorHAnsi" w:hAnsiTheme="majorHAnsi"/>
+                <w:sz w:val="24"/>
+              </w:rPr>
+              <w:t xml:space="preserve">     과    목 : </w:t>
+            </w:r>
+            <w:r>
+              <w:rPr>
                 <w:rFonts w:asciiTheme="majorHAnsi" w:eastAsiaTheme="majorHAnsi" w:hAnsiTheme="majorHAnsi" w:hint="eastAsia"/>
                 <w:sz w:val="24"/>
               </w:rPr>
-            </w:pPr>
-            <w:r>
-              <w:rPr>
-                <w:rFonts w:asciiTheme="majorHAnsi" w:eastAsiaTheme="majorHAnsi" w:hAnsiTheme="majorHAnsi"/>
-                <w:sz w:val="24"/>
-              </w:rPr>
-              <w:t xml:space="preserve">     과    </w:t>
-            </w:r>
-            <w:proofErr w:type="gramStart"/>
-            <w:r>
-              <w:rPr>
-                <w:rFonts w:asciiTheme="majorHAnsi" w:eastAsiaTheme="majorHAnsi" w:hAnsiTheme="majorHAnsi"/>
-                <w:sz w:val="24"/>
-              </w:rPr>
-              <w:t>목 :</w:t>
-            </w:r>
-            <w:proofErr w:type="gramEnd"/>
-            <w:r>
-              <w:rPr>
-                <w:rFonts w:asciiTheme="majorHAnsi" w:eastAsiaTheme="majorHAnsi" w:hAnsiTheme="majorHAnsi"/>
-                <w:sz w:val="24"/>
-              </w:rPr>
-              <w:t xml:space="preserve"> </w:t>
-            </w:r>
-            <w:proofErr w:type="spellStart"/>
-            <w:r>
-              <w:rPr>
-                <w:rFonts w:asciiTheme="majorHAnsi" w:eastAsiaTheme="majorHAnsi" w:hAnsiTheme="majorHAnsi" w:hint="eastAsia"/>
-                <w:sz w:val="24"/>
-              </w:rPr>
               <w:t>기초웹프로그래밍</w:t>
             </w:r>
-            <w:proofErr w:type="spellEnd"/>
           </w:p>
           <w:p>
             <w:pPr>
@@ -464,25 +387,8 @@
                 <w:rFonts w:asciiTheme="majorHAnsi" w:eastAsiaTheme="majorHAnsi" w:hAnsiTheme="majorHAnsi"/>
                 <w:sz w:val="24"/>
               </w:rPr>
-              <w:t xml:space="preserve">     </w:t>
-            </w:r>
-            <w:proofErr w:type="gramStart"/>
-            <w:r>
-              <w:rPr>
-                <w:rFonts w:asciiTheme="majorHAnsi" w:eastAsiaTheme="majorHAnsi" w:hAnsiTheme="majorHAnsi"/>
-                <w:sz w:val="24"/>
-              </w:rPr>
-              <w:t>담당교수 :</w:t>
-            </w:r>
-            <w:proofErr w:type="gramEnd"/>
-            <w:r>
-              <w:rPr>
-                <w:rFonts w:asciiTheme="majorHAnsi" w:eastAsiaTheme="majorHAnsi" w:hAnsiTheme="majorHAnsi"/>
-                <w:sz w:val="24"/>
-              </w:rPr>
-              <w:t xml:space="preserve"> </w:t>
-            </w:r>
-            <w:proofErr w:type="spellStart"/>
+              <w:t xml:space="preserve">     담당교수 : </w:t>
+            </w:r>
             <w:r>
               <w:rPr>
                 <w:rFonts w:asciiTheme="majorHAnsi" w:eastAsiaTheme="majorHAnsi" w:hAnsiTheme="majorHAnsi" w:hint="eastAsia"/>
@@ -490,7 +396,6 @@
               </w:rPr>
               <w:t>권동섭</w:t>
             </w:r>
-            <w:proofErr w:type="spellEnd"/>
           </w:p>
           <w:p>
             <w:pPr>
@@ -506,23 +411,7 @@
                 <w:rFonts w:asciiTheme="majorHAnsi" w:eastAsiaTheme="majorHAnsi" w:hAnsiTheme="majorHAnsi"/>
                 <w:sz w:val="24"/>
               </w:rPr>
-              <w:t xml:space="preserve">     시    </w:t>
-            </w:r>
-            <w:proofErr w:type="gramStart"/>
-            <w:r>
-              <w:rPr>
-                <w:rFonts w:asciiTheme="majorHAnsi" w:eastAsiaTheme="majorHAnsi" w:hAnsiTheme="majorHAnsi"/>
-                <w:sz w:val="24"/>
-              </w:rPr>
-              <w:t>간 :</w:t>
-            </w:r>
-            <w:proofErr w:type="gramEnd"/>
-            <w:r>
-              <w:rPr>
-                <w:rFonts w:asciiTheme="majorHAnsi" w:eastAsiaTheme="majorHAnsi" w:hAnsiTheme="majorHAnsi"/>
-                <w:sz w:val="24"/>
-              </w:rPr>
-              <w:t xml:space="preserve"> </w:t>
+              <w:t xml:space="preserve">     시    간 : </w:t>
             </w:r>
             <w:r>
               <w:rPr>
@@ -609,23 +498,7 @@
                 <w:rFonts w:asciiTheme="majorHAnsi" w:eastAsiaTheme="majorHAnsi" w:hAnsiTheme="majorHAnsi"/>
                 <w:sz w:val="24"/>
               </w:rPr>
-              <w:t xml:space="preserve">     학    </w:t>
-            </w:r>
-            <w:proofErr w:type="gramStart"/>
-            <w:r>
-              <w:rPr>
-                <w:rFonts w:asciiTheme="majorHAnsi" w:eastAsiaTheme="majorHAnsi" w:hAnsiTheme="majorHAnsi"/>
-                <w:sz w:val="24"/>
-              </w:rPr>
-              <w:t>번 :</w:t>
-            </w:r>
-            <w:proofErr w:type="gramEnd"/>
-            <w:r>
-              <w:rPr>
-                <w:rFonts w:asciiTheme="majorHAnsi" w:eastAsiaTheme="majorHAnsi" w:hAnsiTheme="majorHAnsi"/>
-                <w:sz w:val="24"/>
-              </w:rPr>
-              <w:t xml:space="preserve"> 601816</w:t>
+              <w:t xml:space="preserve">     학    번 : 601816</w:t>
             </w:r>
             <w:r>
               <w:rPr>
@@ -649,32 +522,7 @@
                 <w:rFonts w:asciiTheme="majorHAnsi" w:eastAsiaTheme="majorHAnsi" w:hAnsiTheme="majorHAnsi"/>
                 <w:sz w:val="24"/>
               </w:rPr>
-              <w:t xml:space="preserve">     이    </w:t>
-            </w:r>
-            <w:proofErr w:type="spellStart"/>
-            <w:proofErr w:type="gramStart"/>
-            <w:r>
-              <w:rPr>
-                <w:rFonts w:asciiTheme="majorHAnsi" w:eastAsiaTheme="majorHAnsi" w:hAnsiTheme="majorHAnsi"/>
-                <w:sz w:val="24"/>
-              </w:rPr>
-              <w:t>름</w:t>
-            </w:r>
-            <w:proofErr w:type="spellEnd"/>
-            <w:r>
-              <w:rPr>
-                <w:rFonts w:asciiTheme="majorHAnsi" w:eastAsiaTheme="majorHAnsi" w:hAnsiTheme="majorHAnsi"/>
-                <w:sz w:val="24"/>
-              </w:rPr>
-              <w:t xml:space="preserve"> :</w:t>
-            </w:r>
-            <w:proofErr w:type="gramEnd"/>
-            <w:r>
-              <w:rPr>
-                <w:rFonts w:asciiTheme="majorHAnsi" w:eastAsiaTheme="majorHAnsi" w:hAnsiTheme="majorHAnsi"/>
-                <w:sz w:val="24"/>
-              </w:rPr>
-              <w:t xml:space="preserve"> </w:t>
+              <w:t xml:space="preserve">     이    름 : </w:t>
             </w:r>
             <w:r>
               <w:rPr>
@@ -709,15 +557,445 @@
         <w:pStyle w:val="a4"/>
         <w:numPr>
           <w:ilvl w:val="0"/>
-          <w:numId w:val="1"/>
+          <w:numId w:val="6"/>
         </w:numPr>
         <w:ind w:leftChars="0"/>
         <w:rPr>
-          <w:sz w:val="22"/>
-        </w:rPr>
-      </w:pPr>
+          <w:sz w:val="36"/>
+          <w:szCs w:val="36"/>
+        </w:rPr>
+      </w:pPr>
+      <w:r>
+        <w:rPr>
+          <w:rFonts w:hint="eastAsia"/>
+          <w:sz w:val="36"/>
+          <w:szCs w:val="36"/>
+        </w:rPr>
+        <w:lastRenderedPageBreak/>
+        <w:t>개발</w:t>
+      </w:r>
+    </w:p>
+    <w:p>
+      <w:pPr>
+        <w:ind w:left="800"/>
+        <w:rPr>
+          <w:sz w:val="22"/>
+        </w:rPr>
+      </w:pPr>
+      <w:r>
+        <w:rPr>
+          <w:rFonts w:hint="eastAsia"/>
+          <w:sz w:val="22"/>
+        </w:rPr>
+        <w:t xml:space="preserve">이 웹사이트의 이름은 </w:t>
+      </w:r>
+      <w:r>
+        <w:rPr>
+          <w:sz w:val="22"/>
+        </w:rPr>
+        <w:t>“TUON”</w:t>
+      </w:r>
+      <w:r>
+        <w:rPr>
+          <w:rFonts w:hint="eastAsia"/>
+          <w:sz w:val="22"/>
+        </w:rPr>
+        <w:t xml:space="preserve">으로 </w:t>
+      </w:r>
+      <w:r>
+        <w:rPr>
+          <w:sz w:val="22"/>
+        </w:rPr>
+        <w:t>TUOR</w:t>
+      </w:r>
+      <w:r>
+        <w:rPr>
+          <w:rFonts w:hint="eastAsia"/>
+          <w:sz w:val="22"/>
+        </w:rPr>
+        <w:t>와 O</w:t>
+      </w:r>
+      <w:r>
+        <w:rPr>
+          <w:sz w:val="22"/>
+        </w:rPr>
+        <w:t>N</w:t>
+      </w:r>
+      <w:r>
+        <w:rPr>
+          <w:rFonts w:hint="eastAsia"/>
+          <w:sz w:val="22"/>
+        </w:rPr>
+        <w:t>이 합쳐져 지어진 이름이다.</w:t>
+      </w:r>
+      <w:r>
+        <w:rPr>
+          <w:sz w:val="22"/>
+        </w:rPr>
+        <w:t xml:space="preserve"> </w:t>
+      </w:r>
+      <w:r>
+        <w:rPr>
+          <w:rFonts w:hint="eastAsia"/>
+          <w:sz w:val="22"/>
+        </w:rPr>
+        <w:t>이 웹사이트의 목적 서비스는 자유여행 가이드 투어 서비스로 사용자가 가이드가 올림 패키지 여행 상품을 예약할 수 있는 사이트이다.</w:t>
+      </w:r>
+      <w:r>
+        <w:rPr>
+          <w:sz w:val="22"/>
+        </w:rPr>
+        <w:t xml:space="preserve"> </w:t>
+      </w:r>
+    </w:p>
+    <w:p>
+      <w:pPr>
+        <w:ind w:left="800"/>
+        <w:rPr>
+          <w:rFonts w:hint="eastAsia"/>
+          <w:sz w:val="22"/>
+        </w:rPr>
+      </w:pPr>
+      <w:r>
+        <w:rPr>
+          <w:rFonts w:hint="eastAsia"/>
+          <w:sz w:val="22"/>
+        </w:rPr>
+        <w:t>개발 과정</w:t>
+      </w:r>
+    </w:p>
+    <w:p>
+      <w:pPr>
+        <w:pStyle w:val="a4"/>
+        <w:numPr>
+          <w:ilvl w:val="0"/>
+          <w:numId w:val="6"/>
+        </w:numPr>
+        <w:ind w:leftChars="0"/>
+        <w:rPr>
+          <w:sz w:val="36"/>
+          <w:szCs w:val="36"/>
+        </w:rPr>
+      </w:pPr>
+      <w:r>
+        <w:rPr>
+          <w:rFonts w:hint="eastAsia"/>
+          <w:sz w:val="36"/>
+          <w:szCs w:val="36"/>
+        </w:rPr>
+        <w:t>관련 유사 사이트 분석</w:t>
+      </w:r>
+    </w:p>
+    <w:p>
+      <w:pPr>
+        <w:pStyle w:val="a4"/>
+        <w:numPr>
+          <w:ilvl w:val="0"/>
+          <w:numId w:val="7"/>
+        </w:numPr>
+        <w:ind w:leftChars="0"/>
+        <w:rPr>
+          <w:sz w:val="22"/>
+        </w:rPr>
+      </w:pPr>
+      <w:r>
+        <w:rPr>
+          <w:rFonts w:hint="eastAsia"/>
+          <w:sz w:val="22"/>
+        </w:rPr>
+        <w:t>M</w:t>
+      </w:r>
+      <w:r>
+        <w:rPr>
+          <w:sz w:val="22"/>
+        </w:rPr>
+        <w:t>Y REAL TRIP</w:t>
+      </w:r>
+    </w:p>
+    <w:p>
+      <w:pPr>
+        <w:pStyle w:val="a4"/>
+        <w:numPr>
+          <w:ilvl w:val="0"/>
+          <w:numId w:val="7"/>
+        </w:numPr>
+        <w:ind w:leftChars="0"/>
+        <w:rPr>
+          <w:rFonts w:hint="eastAsia"/>
+          <w:sz w:val="22"/>
+        </w:rPr>
+      </w:pPr>
+      <w:r>
+        <w:rPr>
+          <w:rFonts w:hint="eastAsia"/>
+          <w:sz w:val="22"/>
+        </w:rPr>
+        <w:t>S</w:t>
+      </w:r>
+      <w:r>
+        <w:rPr>
+          <w:sz w:val="22"/>
+        </w:rPr>
+        <w:t>KY SCANNER</w:t>
+      </w:r>
+    </w:p>
+    <w:p>
+      <w:pPr>
+        <w:pStyle w:val="a4"/>
+        <w:numPr>
+          <w:ilvl w:val="0"/>
+          <w:numId w:val="6"/>
+        </w:numPr>
+        <w:ind w:leftChars="0"/>
+        <w:rPr>
+          <w:sz w:val="36"/>
+          <w:szCs w:val="36"/>
+        </w:rPr>
+      </w:pPr>
+      <w:r>
+        <w:rPr>
+          <w:rFonts w:hint="eastAsia"/>
+          <w:sz w:val="36"/>
+          <w:szCs w:val="36"/>
+        </w:rPr>
+        <w:t>T</w:t>
+      </w:r>
+      <w:r>
+        <w:rPr>
+          <w:sz w:val="36"/>
+          <w:szCs w:val="36"/>
+        </w:rPr>
+        <w:t xml:space="preserve">UON </w:t>
+      </w:r>
+      <w:r>
+        <w:rPr>
+          <w:rFonts w:hint="eastAsia"/>
+          <w:sz w:val="36"/>
+          <w:szCs w:val="36"/>
+        </w:rPr>
+        <w:t>기능</w:t>
+      </w:r>
+    </w:p>
+    <w:p>
+      <w:pPr>
+        <w:pStyle w:val="a4"/>
+        <w:numPr>
+          <w:ilvl w:val="0"/>
+          <w:numId w:val="7"/>
+        </w:numPr>
+        <w:ind w:leftChars="0"/>
+        <w:rPr>
+          <w:sz w:val="22"/>
+        </w:rPr>
+      </w:pPr>
+      <w:r>
+        <w:rPr>
+          <w:rFonts w:hint="eastAsia"/>
+          <w:sz w:val="22"/>
+        </w:rPr>
+        <w:t>회원가입</w:t>
+      </w:r>
+    </w:p>
+    <w:p>
+      <w:pPr>
+        <w:pStyle w:val="a4"/>
+        <w:numPr>
+          <w:ilvl w:val="1"/>
+          <w:numId w:val="7"/>
+        </w:numPr>
+        <w:ind w:leftChars="0"/>
+        <w:rPr>
+          <w:sz w:val="22"/>
+        </w:rPr>
+      </w:pPr>
+      <w:r>
+        <w:rPr>
+          <w:rFonts w:hint="eastAsia"/>
+          <w:sz w:val="22"/>
+        </w:rPr>
+        <w:t>비밀번호 암호화</w:t>
+      </w:r>
       <w:bookmarkStart w:id="1" w:name="_GoBack"/>
       <w:bookmarkEnd w:id="1"/>
+    </w:p>
+    <w:p>
+      <w:pPr>
+        <w:pStyle w:val="a4"/>
+        <w:numPr>
+          <w:ilvl w:val="0"/>
+          <w:numId w:val="7"/>
+        </w:numPr>
+        <w:ind w:leftChars="0"/>
+        <w:rPr>
+          <w:sz w:val="22"/>
+        </w:rPr>
+      </w:pPr>
+      <w:r>
+        <w:rPr>
+          <w:rFonts w:hint="eastAsia"/>
+          <w:sz w:val="22"/>
+        </w:rPr>
+        <w:t>로그인</w:t>
+      </w:r>
+    </w:p>
+    <w:p>
+      <w:pPr>
+        <w:pStyle w:val="a4"/>
+        <w:numPr>
+          <w:ilvl w:val="0"/>
+          <w:numId w:val="7"/>
+        </w:numPr>
+        <w:ind w:leftChars="0"/>
+        <w:rPr>
+          <w:sz w:val="22"/>
+        </w:rPr>
+      </w:pPr>
+      <w:r>
+        <w:rPr>
+          <w:rFonts w:hint="eastAsia"/>
+          <w:sz w:val="22"/>
+        </w:rPr>
+        <w:t>투어 상품 등록</w:t>
+      </w:r>
+    </w:p>
+    <w:p>
+      <w:pPr>
+        <w:pStyle w:val="a4"/>
+        <w:numPr>
+          <w:ilvl w:val="0"/>
+          <w:numId w:val="7"/>
+        </w:numPr>
+        <w:ind w:leftChars="0"/>
+        <w:rPr>
+          <w:sz w:val="22"/>
+        </w:rPr>
+      </w:pPr>
+      <w:r>
+        <w:rPr>
+          <w:rFonts w:hint="eastAsia"/>
+          <w:sz w:val="22"/>
+        </w:rPr>
+        <w:t>투어 상품 관리</w:t>
+      </w:r>
+    </w:p>
+    <w:p>
+      <w:pPr>
+        <w:pStyle w:val="a4"/>
+        <w:numPr>
+          <w:ilvl w:val="0"/>
+          <w:numId w:val="7"/>
+        </w:numPr>
+        <w:ind w:leftChars="0"/>
+        <w:rPr>
+          <w:sz w:val="22"/>
+        </w:rPr>
+      </w:pPr>
+      <w:r>
+        <w:rPr>
+          <w:rFonts w:hint="eastAsia"/>
+          <w:sz w:val="22"/>
+        </w:rPr>
+        <w:t>투어 상품 조회</w:t>
+      </w:r>
+    </w:p>
+    <w:p>
+      <w:pPr>
+        <w:pStyle w:val="a4"/>
+        <w:numPr>
+          <w:ilvl w:val="0"/>
+          <w:numId w:val="7"/>
+        </w:numPr>
+        <w:ind w:leftChars="0"/>
+        <w:rPr>
+          <w:sz w:val="22"/>
+        </w:rPr>
+      </w:pPr>
+      <w:r>
+        <w:rPr>
+          <w:rFonts w:hint="eastAsia"/>
+          <w:sz w:val="22"/>
+        </w:rPr>
+        <w:t>투어 상세 내역 확인</w:t>
+      </w:r>
+    </w:p>
+    <w:p>
+      <w:pPr>
+        <w:pStyle w:val="a4"/>
+        <w:numPr>
+          <w:ilvl w:val="0"/>
+          <w:numId w:val="7"/>
+        </w:numPr>
+        <w:ind w:leftChars="0"/>
+        <w:rPr>
+          <w:sz w:val="22"/>
+        </w:rPr>
+      </w:pPr>
+      <w:r>
+        <w:rPr>
+          <w:rFonts w:hint="eastAsia"/>
+          <w:sz w:val="22"/>
+        </w:rPr>
+        <w:t>투어 상품 예약</w:t>
+      </w:r>
+    </w:p>
+    <w:p>
+      <w:pPr>
+        <w:pStyle w:val="a4"/>
+        <w:numPr>
+          <w:ilvl w:val="0"/>
+          <w:numId w:val="7"/>
+        </w:numPr>
+        <w:ind w:leftChars="0"/>
+        <w:rPr>
+          <w:rFonts w:hint="eastAsia"/>
+          <w:sz w:val="22"/>
+        </w:rPr>
+      </w:pPr>
+      <w:r>
+        <w:rPr>
+          <w:rFonts w:hint="eastAsia"/>
+          <w:sz w:val="22"/>
+        </w:rPr>
+        <w:t>예약 내역 확인</w:t>
+      </w:r>
+    </w:p>
+    <w:p>
+      <w:pPr>
+        <w:pStyle w:val="a4"/>
+        <w:numPr>
+          <w:ilvl w:val="0"/>
+          <w:numId w:val="6"/>
+        </w:numPr>
+        <w:ind w:leftChars="0"/>
+        <w:rPr>
+          <w:rFonts w:hint="eastAsia"/>
+          <w:sz w:val="36"/>
+          <w:szCs w:val="36"/>
+        </w:rPr>
+      </w:pPr>
+      <w:r>
+        <w:rPr>
+          <w:rFonts w:hint="eastAsia"/>
+          <w:sz w:val="36"/>
+          <w:szCs w:val="36"/>
+        </w:rPr>
+        <w:t>U</w:t>
+      </w:r>
+      <w:r>
+        <w:rPr>
+          <w:sz w:val="36"/>
+          <w:szCs w:val="36"/>
+        </w:rPr>
+        <w:t>I</w:t>
+      </w:r>
+      <w:r>
+        <w:rPr>
+          <w:rFonts w:hint="eastAsia"/>
+          <w:sz w:val="36"/>
+          <w:szCs w:val="36"/>
+        </w:rPr>
+        <w:t xml:space="preserve"> 설계</w:t>
+      </w:r>
     </w:p>
     <w:sectPr>
       <w:pgSz w:w="11906" w:h="16838"/>
@@ -883,6 +1161,92 @@
     </w:lvl>
   </w:abstractNum>
   <w:abstractNum w:abstractNumId="1" w15:restartNumberingAfterBreak="0">
+    <w:nsid w:val="08F437F4"/>
+    <w:multiLevelType w:val="hybridMultilevel"/>
+    <w:tmpl w:val="738648A8"/>
+    <w:lvl w:ilvl="0" w:tplc="04090013">
+      <w:start w:val="1"/>
+      <w:numFmt w:val="upperRoman"/>
+      <w:lvlText w:val="%1."/>
+      <w:lvlJc w:val="left"/>
+      <w:pPr>
+        <w:ind w:left="800" w:hanging="400"/>
+      </w:pPr>
+    </w:lvl>
+    <w:lvl w:ilvl="1" w:tplc="04090019" w:tentative="1">
+      <w:start w:val="1"/>
+      <w:numFmt w:val="upperLetter"/>
+      <w:lvlText w:val="%2."/>
+      <w:lvlJc w:val="left"/>
+      <w:pPr>
+        <w:ind w:left="1200" w:hanging="400"/>
+      </w:pPr>
+    </w:lvl>
+    <w:lvl w:ilvl="2" w:tplc="0409001B" w:tentative="1">
+      <w:start w:val="1"/>
+      <w:numFmt w:val="lowerRoman"/>
+      <w:lvlText w:val="%3."/>
+      <w:lvlJc w:val="right"/>
+      <w:pPr>
+        <w:ind w:left="1600" w:hanging="400"/>
+      </w:pPr>
+    </w:lvl>
+    <w:lvl w:ilvl="3" w:tplc="0409000F" w:tentative="1">
+      <w:start w:val="1"/>
+      <w:numFmt w:val="decimal"/>
+      <w:lvlText w:val="%4."/>
+      <w:lvlJc w:val="left"/>
+      <w:pPr>
+        <w:ind w:left="2000" w:hanging="400"/>
+      </w:pPr>
+    </w:lvl>
+    <w:lvl w:ilvl="4" w:tplc="04090019" w:tentative="1">
+      <w:start w:val="1"/>
+      <w:numFmt w:val="upperLetter"/>
+      <w:lvlText w:val="%5."/>
+      <w:lvlJc w:val="left"/>
+      <w:pPr>
+        <w:ind w:left="2400" w:hanging="400"/>
+      </w:pPr>
+    </w:lvl>
+    <w:lvl w:ilvl="5" w:tplc="0409001B" w:tentative="1">
+      <w:start w:val="1"/>
+      <w:numFmt w:val="lowerRoman"/>
+      <w:lvlText w:val="%6."/>
+      <w:lvlJc w:val="right"/>
+      <w:pPr>
+        <w:ind w:left="2800" w:hanging="400"/>
+      </w:pPr>
+    </w:lvl>
+    <w:lvl w:ilvl="6" w:tplc="0409000F" w:tentative="1">
+      <w:start w:val="1"/>
+      <w:numFmt w:val="decimal"/>
+      <w:lvlText w:val="%7."/>
+      <w:lvlJc w:val="left"/>
+      <w:pPr>
+        <w:ind w:left="3200" w:hanging="400"/>
+      </w:pPr>
+    </w:lvl>
+    <w:lvl w:ilvl="7" w:tplc="04090019" w:tentative="1">
+      <w:start w:val="1"/>
+      <w:numFmt w:val="upperLetter"/>
+      <w:lvlText w:val="%8."/>
+      <w:lvlJc w:val="left"/>
+      <w:pPr>
+        <w:ind w:left="3600" w:hanging="400"/>
+      </w:pPr>
+    </w:lvl>
+    <w:lvl w:ilvl="8" w:tplc="0409001B" w:tentative="1">
+      <w:start w:val="1"/>
+      <w:numFmt w:val="lowerRoman"/>
+      <w:lvlText w:val="%9."/>
+      <w:lvlJc w:val="right"/>
+      <w:pPr>
+        <w:ind w:left="4000" w:hanging="400"/>
+      </w:pPr>
+    </w:lvl>
+  </w:abstractNum>
+  <w:abstractNum w:abstractNumId="2" w15:restartNumberingAfterBreak="0">
     <w:nsid w:val="1D10334E"/>
     <w:multiLevelType w:val="hybridMultilevel"/>
     <w:tmpl w:val="1E529A50"/>
@@ -971,7 +1335,7 @@
       </w:pPr>
     </w:lvl>
   </w:abstractNum>
-  <w:abstractNum w:abstractNumId="2" w15:restartNumberingAfterBreak="0">
+  <w:abstractNum w:abstractNumId="3" w15:restartNumberingAfterBreak="0">
     <w:nsid w:val="22042C64"/>
     <w:multiLevelType w:val="hybridMultilevel"/>
     <w:tmpl w:val="EC6ED464"/>
@@ -1060,7 +1424,119 @@
       </w:pPr>
     </w:lvl>
   </w:abstractNum>
-  <w:abstractNum w:abstractNumId="3" w15:restartNumberingAfterBreak="0">
+  <w:abstractNum w:abstractNumId="4" w15:restartNumberingAfterBreak="0">
+    <w:nsid w:val="336A2F8E"/>
+    <w:multiLevelType w:val="hybridMultilevel"/>
+    <w:tmpl w:val="34C4C2F6"/>
+    <w:lvl w:ilvl="0" w:tplc="7A605444">
+      <w:numFmt w:val="bullet"/>
+      <w:lvlText w:val="-"/>
+      <w:lvlJc w:val="left"/>
+      <w:pPr>
+        <w:ind w:left="1160" w:hanging="360"/>
+      </w:pPr>
+      <w:rPr>
+        <w:rFonts w:ascii="맑은 고딕" w:eastAsia="맑은 고딕" w:hAnsi="맑은 고딕" w:cstheme="minorBidi" w:hint="eastAsia"/>
+      </w:rPr>
+    </w:lvl>
+    <w:lvl w:ilvl="1" w:tplc="04090003">
+      <w:start w:val="1"/>
+      <w:numFmt w:val="bullet"/>
+      <w:lvlText w:val=""/>
+      <w:lvlJc w:val="left"/>
+      <w:pPr>
+        <w:ind w:left="1600" w:hanging="400"/>
+      </w:pPr>
+      <w:rPr>
+        <w:rFonts w:ascii="Wingdings" w:hAnsi="Wingdings" w:hint="default"/>
+      </w:rPr>
+    </w:lvl>
+    <w:lvl w:ilvl="2" w:tplc="04090005" w:tentative="1">
+      <w:start w:val="1"/>
+      <w:numFmt w:val="bullet"/>
+      <w:lvlText w:val=""/>
+      <w:lvlJc w:val="left"/>
+      <w:pPr>
+        <w:ind w:left="2000" w:hanging="400"/>
+      </w:pPr>
+      <w:rPr>
+        <w:rFonts w:ascii="Wingdings" w:hAnsi="Wingdings" w:hint="default"/>
+      </w:rPr>
+    </w:lvl>
+    <w:lvl w:ilvl="3" w:tplc="04090001" w:tentative="1">
+      <w:start w:val="1"/>
+      <w:numFmt w:val="bullet"/>
+      <w:lvlText w:val=""/>
+      <w:lvlJc w:val="left"/>
+      <w:pPr>
+        <w:ind w:left="2400" w:hanging="400"/>
+      </w:pPr>
+      <w:rPr>
+        <w:rFonts w:ascii="Wingdings" w:hAnsi="Wingdings" w:hint="default"/>
+      </w:rPr>
+    </w:lvl>
+    <w:lvl w:ilvl="4" w:tplc="04090003" w:tentative="1">
+      <w:start w:val="1"/>
+      <w:numFmt w:val="bullet"/>
+      <w:lvlText w:val=""/>
+      <w:lvlJc w:val="left"/>
+      <w:pPr>
+        <w:ind w:left="2800" w:hanging="400"/>
+      </w:pPr>
+      <w:rPr>
+        <w:rFonts w:ascii="Wingdings" w:hAnsi="Wingdings" w:hint="default"/>
+      </w:rPr>
+    </w:lvl>
+    <w:lvl w:ilvl="5" w:tplc="04090005" w:tentative="1">
+      <w:start w:val="1"/>
+      <w:numFmt w:val="bullet"/>
+      <w:lvlText w:val=""/>
+      <w:lvlJc w:val="left"/>
+      <w:pPr>
+        <w:ind w:left="3200" w:hanging="400"/>
+      </w:pPr>
+      <w:rPr>
+        <w:rFonts w:ascii="Wingdings" w:hAnsi="Wingdings" w:hint="default"/>
+      </w:rPr>
+    </w:lvl>
+    <w:lvl w:ilvl="6" w:tplc="04090001" w:tentative="1">
+      <w:start w:val="1"/>
+      <w:numFmt w:val="bullet"/>
+      <w:lvlText w:val=""/>
+      <w:lvlJc w:val="left"/>
+      <w:pPr>
+        <w:ind w:left="3600" w:hanging="400"/>
+      </w:pPr>
+      <w:rPr>
+        <w:rFonts w:ascii="Wingdings" w:hAnsi="Wingdings" w:hint="default"/>
+      </w:rPr>
+    </w:lvl>
+    <w:lvl w:ilvl="7" w:tplc="04090003" w:tentative="1">
+      <w:start w:val="1"/>
+      <w:numFmt w:val="bullet"/>
+      <w:lvlText w:val=""/>
+      <w:lvlJc w:val="left"/>
+      <w:pPr>
+        <w:ind w:left="4000" w:hanging="400"/>
+      </w:pPr>
+      <w:rPr>
+        <w:rFonts w:ascii="Wingdings" w:hAnsi="Wingdings" w:hint="default"/>
+      </w:rPr>
+    </w:lvl>
+    <w:lvl w:ilvl="8" w:tplc="04090005" w:tentative="1">
+      <w:start w:val="1"/>
+      <w:numFmt w:val="bullet"/>
+      <w:lvlText w:val=""/>
+      <w:lvlJc w:val="left"/>
+      <w:pPr>
+        <w:ind w:left="4400" w:hanging="400"/>
+      </w:pPr>
+      <w:rPr>
+        <w:rFonts w:ascii="Wingdings" w:hAnsi="Wingdings" w:hint="default"/>
+      </w:rPr>
+    </w:lvl>
+  </w:abstractNum>
+  <w:abstractNum w:abstractNumId="5" w15:restartNumberingAfterBreak="0">
     <w:nsid w:val="50C554EB"/>
     <w:multiLevelType w:val="hybridMultilevel"/>
     <w:tmpl w:val="FC34F10E"/>
@@ -1149,7 +1625,7 @@
       </w:pPr>
     </w:lvl>
   </w:abstractNum>
-  <w:abstractNum w:abstractNumId="4" w15:restartNumberingAfterBreak="0">
+  <w:abstractNum w:abstractNumId="6" w15:restartNumberingAfterBreak="0">
     <w:nsid w:val="6715673B"/>
     <w:multiLevelType w:val="hybridMultilevel"/>
     <w:tmpl w:val="DDA46B24"/>
@@ -1239,19 +1715,25 @@
     </w:lvl>
   </w:abstractNum>
   <w:num w:numId="1">
-    <w:abstractNumId w:val="2"/>
+    <w:abstractNumId w:val="3"/>
   </w:num>
   <w:num w:numId="2">
-    <w:abstractNumId w:val="4"/>
+    <w:abstractNumId w:val="6"/>
   </w:num>
   <w:num w:numId="3">
     <w:abstractNumId w:val="0"/>
   </w:num>
   <w:num w:numId="4">
-    <w:abstractNumId w:val="3"/>
+    <w:abstractNumId w:val="5"/>
   </w:num>
   <w:num w:numId="5">
+    <w:abstractNumId w:val="2"/>
+  </w:num>
+  <w:num w:numId="6">
     <w:abstractNumId w:val="1"/>
+  </w:num>
+  <w:num w:numId="7">
+    <w:abstractNumId w:val="4"/>
   </w:num>
 </w:numbering>
 </file>
@@ -1269,7 +1751,7 @@
     </w:rPrDefault>
     <w:pPrDefault/>
   </w:docDefaults>
-  <w:latentStyles w:defLockedState="0" w:defUIPriority="99" w:defSemiHidden="0" w:defUnhideWhenUsed="0" w:defQFormat="0" w:count="377">
+  <w:latentStyles w:defLockedState="0" w:defUIPriority="99" w:defSemiHidden="0" w:defUnhideWhenUsed="0" w:defQFormat="0" w:count="376">
     <w:lsdException w:name="Normal" w:uiPriority="0" w:qFormat="1"/>
     <w:lsdException w:name="heading 1" w:uiPriority="9" w:qFormat="1"/>
     <w:lsdException w:name="heading 2" w:semiHidden="1" w:uiPriority="9" w:unhideWhenUsed="1" w:qFormat="1"/>
@@ -1646,7 +2128,6 @@
     <w:lsdException w:name="Hashtag" w:semiHidden="1" w:unhideWhenUsed="1"/>
     <w:lsdException w:name="Unresolved Mention" w:semiHidden="1" w:unhideWhenUsed="1"/>
     <w:lsdException w:name="Smart Link" w:semiHidden="1" w:unhideWhenUsed="1"/>
-    <w:lsdException w:name="Smart Link Error" w:semiHidden="1" w:unhideWhenUsed="1"/>
   </w:latentStyles>
   <w:style w:type="paragraph" w:default="1" w:styleId="a">
     <w:name w:val="Normal"/>

</xml_diff>